<commit_message>
Adding a image to the word file
</commit_message>
<xml_diff>
--- a/REPORT-WORKING.docx
+++ b/REPORT-WORKING.docx
@@ -8,45 +8,8 @@
       </w:r>
     </w:p>
     <w:p>
-      <w:proofErr w:type="spellStart"/>
-      <w:r>
-        <w:t>GoldFit</w:t>
-      </w:r>
-      <w:proofErr w:type="spellEnd"/>
-      <w:r>
-        <w:t xml:space="preserve"> is a dynamic health and fitness tracking application designed to help users </w:t>
-      </w:r>
-      <w:proofErr w:type="gramStart"/>
-      <w:r>
-        <w:t>log</w:t>
-      </w:r>
-      <w:proofErr w:type="gramEnd"/>
-      <w:r>
-        <w:t xml:space="preserve"> their daily physical activities and </w:t>
-      </w:r>
-      <w:proofErr w:type="spellStart"/>
-      <w:r>
-        <w:t>visualise</w:t>
-      </w:r>
-      <w:proofErr w:type="spellEnd"/>
-      <w:r>
-        <w:t xml:space="preserve"> their progress over time. The application also allows users to register and securely log in and record various </w:t>
-      </w:r>
-      <w:proofErr w:type="spellStart"/>
-      <w:r>
-        <w:t>workout</w:t>
-      </w:r>
-      <w:proofErr w:type="spellEnd"/>
-      <w:r>
-        <w:t xml:space="preserve"> details such as activity type, duration and calories burned. A key feature of </w:t>
-      </w:r>
-      <w:proofErr w:type="spellStart"/>
-      <w:r>
-        <w:t>GoldFit</w:t>
-      </w:r>
-      <w:proofErr w:type="spellEnd"/>
-      <w:r>
-        <w:t xml:space="preserve"> is its dashboard, which provides an instant visual summary of the user’s recent performance using interactive charts. This app aims to motivate its users by providing a clear history of their fitness career in a secure and easy to use interface. </w:t>
+      <w:r>
+        <w:t xml:space="preserve">GoldFit is a dynamic health and fitness tracking application designed to help users log their daily physical activities and visualise their progress over time. The application also allows users to register and securely log in and record various workout details such as activity type, duration and calories burned. A key feature of GoldFit is its dashboard, which provides an instant visual summary of the user’s recent performance using interactive charts. This app aims to motivate its users by providing a clear history of their fitness career in a secure and easy to use interface. </w:t>
       </w:r>
     </w:p>
     <w:p/>
@@ -84,29 +47,8 @@
       </w:r>
       <w:r>
         <w:tab/>
-        <w:t xml:space="preserve">Presentation tier (view): EJS templates that are rendered on the server, </w:t>
-      </w:r>
-      <w:proofErr w:type="spellStart"/>
-      <w:r>
-        <w:t>utlising</w:t>
-      </w:r>
-      <w:proofErr w:type="spellEnd"/>
-      <w:r>
-        <w:t xml:space="preserve"> bootstrap 5 for responsive design and chart.js for </w:t>
-      </w:r>
-      <w:proofErr w:type="gramStart"/>
-      <w:r>
-        <w:t>client side</w:t>
-      </w:r>
-      <w:proofErr w:type="gramEnd"/>
-      <w:r>
-        <w:t xml:space="preserve"> data </w:t>
-      </w:r>
-      <w:proofErr w:type="spellStart"/>
-      <w:r>
-        <w:t>visualisation</w:t>
-      </w:r>
-      <w:proofErr w:type="spellEnd"/>
+        <w:t>Presentation tier (view): EJS templates that are rendered on the server, utlising bootstrap 5 for responsive design and chart.js for client side data visualisation</w:t>
+      </w:r>
     </w:p>
     <w:p/>
     <w:p>
@@ -125,15 +67,7 @@
       </w:r>
       <w:r>
         <w:tab/>
-        <w:t>Users: This stores account credentials, advanced security is implemented using hashed passwords (</w:t>
-      </w:r>
-      <w:proofErr w:type="spellStart"/>
-      <w:r>
-        <w:t>bcrypt</w:t>
-      </w:r>
-      <w:proofErr w:type="spellEnd"/>
-      <w:r>
-        <w:t>) rather than just plain text</w:t>
+        <w:t>Users: This stores account credentials, advanced security is implemented using hashed passwords (bcrypt) rather than just plain text</w:t>
       </w:r>
     </w:p>
     <w:p>
@@ -142,15 +76,48 @@
       </w:r>
       <w:r>
         <w:tab/>
-        <w:t>Workouts: Stores the exercise logs. This also has a foreign key (</w:t>
-      </w:r>
-      <w:proofErr w:type="spellStart"/>
-      <w:r>
-        <w:t>user_id</w:t>
-      </w:r>
-      <w:proofErr w:type="spellEnd"/>
-      <w:r>
-        <w:t>) linking each workout to specific user, creating a one-to-many relationship (one user has many workouts)</w:t>
+        <w:t>Workouts: Stores the exercise logs. This also has a foreign key (user_id) linking each workout to specific user, creating a one-to-many relationship (one user has many workouts)</w:t>
+      </w:r>
+    </w:p>
+    <w:p/>
+    <w:p>
+      <w:r>
+        <w:lastRenderedPageBreak/>
+        <w:drawing>
+          <wp:inline distT="0" distB="0" distL="0" distR="0" wp14:anchorId="19EEF5D5" wp14:editId="0EA9B826">
+            <wp:extent cx="5731510" cy="3636010"/>
+            <wp:effectExtent l="0" t="0" r="2540" b="2540"/>
+            <wp:docPr id="1250181156" name="Picture 1" descr="A screenshot of a computer screen&#10;&#10;AI-generated content may be incorrect."/>
+            <wp:cNvGraphicFramePr>
+              <a:graphicFrameLocks xmlns:a="http://schemas.openxmlformats.org/drawingml/2006/main" noChangeAspect="1"/>
+            </wp:cNvGraphicFramePr>
+            <a:graphic xmlns:a="http://schemas.openxmlformats.org/drawingml/2006/main">
+              <a:graphicData uri="http://schemas.openxmlformats.org/drawingml/2006/picture">
+                <pic:pic xmlns:pic="http://schemas.openxmlformats.org/drawingml/2006/picture">
+                  <pic:nvPicPr>
+                    <pic:cNvPr id="1250181156" name="Picture 1" descr="A screenshot of a computer screen&#10;&#10;AI-generated content may be incorrect."/>
+                    <pic:cNvPicPr/>
+                  </pic:nvPicPr>
+                  <pic:blipFill>
+                    <a:blip r:embed="rId6"/>
+                    <a:stretch>
+                      <a:fillRect/>
+                    </a:stretch>
+                  </pic:blipFill>
+                  <pic:spPr>
+                    <a:xfrm>
+                      <a:off x="0" y="0"/>
+                      <a:ext cx="5731510" cy="3636010"/>
+                    </a:xfrm>
+                    <a:prstGeom prst="rect">
+                      <a:avLst/>
+                    </a:prstGeom>
+                  </pic:spPr>
+                </pic:pic>
+              </a:graphicData>
+            </a:graphic>
+          </wp:inline>
+        </w:drawing>
       </w:r>
     </w:p>
     <w:p>
@@ -164,15 +131,7 @@
       </w:r>
       <w:r>
         <w:tab/>
-        <w:t xml:space="preserve">Registration/Login: Users can securely log </w:t>
-      </w:r>
-      <w:proofErr w:type="gramStart"/>
-      <w:r>
-        <w:t>in,</w:t>
-      </w:r>
-      <w:proofErr w:type="gramEnd"/>
-      <w:r>
-        <w:t xml:space="preserve"> the system will support required gold user but validates real sessions </w:t>
+        <w:t xml:space="preserve">Registration/Login: Users can securely log in, the system will support required gold user but validates real sessions </w:t>
       </w:r>
     </w:p>
     <w:p>
@@ -181,15 +140,7 @@
       </w:r>
       <w:r>
         <w:tab/>
-        <w:t xml:space="preserve">Dashboard: Upon login, users will be able to see a line graph </w:t>
-      </w:r>
-      <w:proofErr w:type="spellStart"/>
-      <w:r>
-        <w:t>visualising</w:t>
-      </w:r>
-      <w:proofErr w:type="spellEnd"/>
-      <w:r>
-        <w:t xml:space="preserve"> their workout duration over time (advanced UI)</w:t>
+        <w:t>Dashboard: Upon login, users will be able to see a line graph visualising their workout duration over time (advanced UI)</w:t>
       </w:r>
     </w:p>
     <w:p>
@@ -207,20 +158,11 @@
       </w:r>
       <w:r>
         <w:tab/>
-        <w:t>Search: Users can search their workout history by using keywords (</w:t>
-      </w:r>
-      <w:proofErr w:type="gramStart"/>
-      <w:r>
-        <w:t>such as:</w:t>
-      </w:r>
-      <w:proofErr w:type="gramEnd"/>
-      <w:r>
-        <w:t xml:space="preserve"> running or specific notes)</w:t>
-      </w:r>
-    </w:p>
-    <w:p>
-      <w:r>
-        <w:lastRenderedPageBreak/>
+        <w:t>Search: Users can search their workout history by using keywords (such as: running or specific notes)</w:t>
+      </w:r>
+    </w:p>
+    <w:p>
+      <w:r>
         <w:t></w:t>
       </w:r>
       <w:r>
@@ -230,13 +172,8 @@
     </w:p>
     <w:p/>
     <w:p>
-      <w:proofErr w:type="gramStart"/>
-      <w:r>
-        <w:t>ADVANCED</w:t>
-      </w:r>
-      <w:proofErr w:type="gramEnd"/>
-      <w:r>
-        <w:t xml:space="preserve"> TECHNIQUES</w:t>
+      <w:r>
+        <w:t>ADVANCED TECHNIQUES</w:t>
       </w:r>
     </w:p>
     <w:p>
@@ -246,28 +183,7 @@
     </w:p>
     <w:p>
       <w:r>
-        <w:t xml:space="preserve">Data </w:t>
-      </w:r>
-      <w:proofErr w:type="spellStart"/>
-      <w:r>
-        <w:t>Visualisation</w:t>
-      </w:r>
-      <w:proofErr w:type="spellEnd"/>
-      <w:r>
-        <w:t xml:space="preserve"> (chart.js): Instead of just listing data tables, I integrated Chart.js in </w:t>
-      </w:r>
-      <w:proofErr w:type="spellStart"/>
-      <w:proofErr w:type="gramStart"/>
-      <w:r>
-        <w:t>dashboard.ejs</w:t>
-      </w:r>
-      <w:proofErr w:type="spellEnd"/>
-      <w:r>
-        <w:t xml:space="preserve"> .</w:t>
-      </w:r>
-      <w:proofErr w:type="gramEnd"/>
-      <w:r>
-        <w:t xml:space="preserve"> In doing so, it requires passing backend data (EJS variables) into the frontend JavaScript context to render a dynamic line graph. </w:t>
+        <w:t xml:space="preserve">Data Visualisation (chart.js): Instead of just listing data tables, I integrated Chart.js in dashboard.ejs . In doing so, it requires passing backend data (EJS variables) into the frontend JavaScript context to render a dynamic line graph. </w:t>
       </w:r>
     </w:p>
     <w:p>
@@ -276,19 +192,15 @@
       </w:r>
       <w:r>
         <w:tab/>
-        <w:t>Code ref: views/</w:t>
-      </w:r>
-      <w:proofErr w:type="spellStart"/>
-      <w:r>
-        <w:t>dashboard.ejs</w:t>
-      </w:r>
-      <w:proofErr w:type="spellEnd"/>
-      <w:r>
-        <w:t xml:space="preserve"> (script section)</w:t>
-      </w:r>
-    </w:p>
-    <w:p>
-      <w:r>
+        <w:t>Code ref: views/dashboard.ejs (script section)</w:t>
+      </w:r>
+    </w:p>
+    <w:p>
+      <w:r>
+        <w:rPr>
+          <w:noProof/>
+        </w:rPr>
+        <w:lastRenderedPageBreak/>
         <w:drawing>
           <wp:inline distT="0" distB="0" distL="0" distR="0" wp14:anchorId="54C729EE" wp14:editId="61D68F8A">
             <wp:extent cx="5731510" cy="4262755"/>
@@ -305,7 +217,7 @@
                     <pic:cNvPicPr/>
                   </pic:nvPicPr>
                   <pic:blipFill>
-                    <a:blip r:embed="rId6"/>
+                    <a:blip r:embed="rId7"/>
                     <a:stretch>
                       <a:fillRect/>
                     </a:stretch>
@@ -328,7 +240,9 @@
     </w:p>
     <w:p>
       <w:r>
-        <w:lastRenderedPageBreak/>
+        <w:rPr>
+          <w:noProof/>
+        </w:rPr>
         <w:drawing>
           <wp:inline distT="0" distB="0" distL="0" distR="0" wp14:anchorId="26229750" wp14:editId="320FCCE9">
             <wp:extent cx="5731510" cy="2522855"/>
@@ -345,7 +259,7 @@
                     <pic:cNvPicPr/>
                   </pic:nvPicPr>
                   <pic:blipFill>
-                    <a:blip r:embed="rId7"/>
+                    <a:blip r:embed="rId8"/>
                     <a:stretch>
                       <a:fillRect/>
                     </a:stretch>
@@ -369,6 +283,10 @@
     <w:p/>
     <w:p>
       <w:r>
+        <w:rPr>
+          <w:noProof/>
+        </w:rPr>
+        <w:lastRenderedPageBreak/>
         <w:drawing>
           <wp:inline distT="0" distB="0" distL="0" distR="0" wp14:anchorId="250BE68D" wp14:editId="2C2BF804">
             <wp:extent cx="5731510" cy="4037330"/>
@@ -385,7 +303,7 @@
                     <pic:cNvPicPr/>
                   </pic:nvPicPr>
                   <pic:blipFill>
-                    <a:blip r:embed="rId8"/>
+                    <a:blip r:embed="rId9"/>
                     <a:stretch>
                       <a:fillRect/>
                     </a:stretch>
@@ -410,36 +328,11 @@
     <w:p/>
     <w:p>
       <w:r>
-        <w:t>Secure Authentication (</w:t>
-      </w:r>
-      <w:proofErr w:type="spellStart"/>
-      <w:r>
-        <w:t>Bcrypt</w:t>
-      </w:r>
-      <w:proofErr w:type="spellEnd"/>
-      <w:r>
-        <w:t xml:space="preserve"> and sessions): I used </w:t>
-      </w:r>
-      <w:proofErr w:type="spellStart"/>
-      <w:r>
-        <w:t>bcrypt</w:t>
-      </w:r>
-      <w:proofErr w:type="spellEnd"/>
-      <w:r>
-        <w:t xml:space="preserve"> to </w:t>
-      </w:r>
-      <w:proofErr w:type="gramStart"/>
-      <w:r>
-        <w:t>has</w:t>
-      </w:r>
-      <w:proofErr w:type="gramEnd"/>
-      <w:r>
-        <w:t xml:space="preserve"> passwords before storage (simulated with logic) and express-session for stateful authentication, ensuring pages like the /dashboard are protected from non-logged-in users </w:t>
-      </w:r>
-    </w:p>
-    <w:p>
-      <w:r>
-        <w:lastRenderedPageBreak/>
+        <w:t xml:space="preserve">Secure Authentication (Bcrypt and sessions): I used bcrypt to has passwords before storage (simulated with logic) and express-session for stateful authentication, ensuring pages like the /dashboard are protected from non-logged-in users </w:t>
+      </w:r>
+    </w:p>
+    <w:p>
+      <w:r>
         <w:t></w:t>
       </w:r>
       <w:r>
@@ -450,15 +343,7 @@
     <w:p/>
     <w:p>
       <w:r>
-        <w:t xml:space="preserve">Modern UI Framework: The application </w:t>
-      </w:r>
-      <w:proofErr w:type="spellStart"/>
-      <w:r>
-        <w:t>utilises</w:t>
-      </w:r>
-      <w:proofErr w:type="spellEnd"/>
-      <w:r>
-        <w:t xml:space="preserve"> Bootstrap 5 via CDN for a fully responsive professional grid layout</w:t>
+        <w:t>Modern UI Framework: The application utilises Bootstrap 5 via CDN for a fully responsive professional grid layout</w:t>
       </w:r>
     </w:p>
     <w:p/>
@@ -474,6 +359,7 @@
           <w:noProof/>
           <w:lang w:val="en-GB"/>
         </w:rPr>
+        <w:lastRenderedPageBreak/>
         <w:drawing>
           <wp:inline distT="0" distB="0" distL="0" distR="0" wp14:anchorId="66AC68BF" wp14:editId="144A3FB6">
             <wp:extent cx="5731510" cy="3110865"/>
@@ -490,7 +376,7 @@
                     <pic:cNvPicPr/>
                   </pic:nvPicPr>
                   <pic:blipFill>
-                    <a:blip r:embed="rId9"/>
+                    <a:blip r:embed="rId10"/>
                     <a:stretch>
                       <a:fillRect/>
                     </a:stretch>
@@ -544,7 +430,7 @@
                     <pic:cNvPicPr/>
                   </pic:nvPicPr>
                   <pic:blipFill>
-                    <a:blip r:embed="rId10"/>
+                    <a:blip r:embed="rId11"/>
                     <a:stretch>
                       <a:fillRect/>
                     </a:stretch>
@@ -575,41 +461,41 @@
         <w:rPr>
           <w:lang w:val="en-GB"/>
         </w:rPr>
+        <w:t>This is the homepage – Basic and informative to an extent where it is not overbearing to read</w:t>
+      </w:r>
+    </w:p>
+    <w:p>
+      <w:pPr>
+        <w:rPr>
+          <w:lang w:val="en-GB"/>
+        </w:rPr>
+      </w:pPr>
+      <w:r>
+        <w:rPr>
+          <w:lang w:val="en-GB"/>
+        </w:rPr>
+        <w:br/>
+      </w:r>
+    </w:p>
+    <w:p>
+      <w:pPr>
+        <w:rPr>
+          <w:lang w:val="en-GB"/>
+        </w:rPr>
+      </w:pPr>
+    </w:p>
+    <w:p>
+      <w:pPr>
+        <w:rPr>
+          <w:lang w:val="en-GB"/>
+        </w:rPr>
+      </w:pPr>
+      <w:r>
+        <w:rPr>
+          <w:noProof/>
+          <w:lang w:val="en-GB"/>
+        </w:rPr>
         <w:lastRenderedPageBreak/>
-        <w:t>This is the homepage – Basic and informative to an extent where it is not overbearing to read</w:t>
-      </w:r>
-    </w:p>
-    <w:p>
-      <w:pPr>
-        <w:rPr>
-          <w:lang w:val="en-GB"/>
-        </w:rPr>
-      </w:pPr>
-      <w:r>
-        <w:rPr>
-          <w:lang w:val="en-GB"/>
-        </w:rPr>
-        <w:br/>
-      </w:r>
-    </w:p>
-    <w:p>
-      <w:pPr>
-        <w:rPr>
-          <w:lang w:val="en-GB"/>
-        </w:rPr>
-      </w:pPr>
-    </w:p>
-    <w:p>
-      <w:pPr>
-        <w:rPr>
-          <w:lang w:val="en-GB"/>
-        </w:rPr>
-      </w:pPr>
-      <w:r>
-        <w:rPr>
-          <w:noProof/>
-          <w:lang w:val="en-GB"/>
-        </w:rPr>
         <w:drawing>
           <wp:inline distT="0" distB="0" distL="0" distR="0" wp14:anchorId="77D8B26A" wp14:editId="57301753">
             <wp:extent cx="5731510" cy="3116580"/>
@@ -626,7 +512,7 @@
                     <pic:cNvPicPr/>
                   </pic:nvPicPr>
                   <pic:blipFill>
-                    <a:blip r:embed="rId11"/>
+                    <a:blip r:embed="rId12"/>
                     <a:stretch>
                       <a:fillRect/>
                     </a:stretch>
@@ -687,7 +573,7 @@
                     <pic:cNvPicPr/>
                   </pic:nvPicPr>
                   <pic:blipFill>
-                    <a:blip r:embed="rId12"/>
+                    <a:blip r:embed="rId13"/>
                     <a:stretch>
                       <a:fillRect/>
                     </a:stretch>
@@ -749,7 +635,7 @@
                     <pic:cNvPicPr/>
                   </pic:nvPicPr>
                   <pic:blipFill>
-                    <a:blip r:embed="rId13"/>
+                    <a:blip r:embed="rId14"/>
                     <a:stretch>
                       <a:fillRect/>
                     </a:stretch>
@@ -803,7 +689,7 @@
                     <pic:cNvPicPr/>
                   </pic:nvPicPr>
                   <pic:blipFill>
-                    <a:blip r:embed="rId14"/>
+                    <a:blip r:embed="rId15"/>
                     <a:stretch>
                       <a:fillRect/>
                     </a:stretch>
@@ -872,7 +758,7 @@
                     <pic:cNvPicPr/>
                   </pic:nvPicPr>
                   <pic:blipFill>
-                    <a:blip r:embed="rId15"/>
+                    <a:blip r:embed="rId16"/>
                     <a:stretch>
                       <a:fillRect/>
                     </a:stretch>
@@ -920,7 +806,7 @@
                     <pic:cNvPicPr/>
                   </pic:nvPicPr>
                   <pic:blipFill>
-                    <a:blip r:embed="rId16"/>
+                    <a:blip r:embed="rId17"/>
                     <a:stretch>
                       <a:fillRect/>
                     </a:stretch>
@@ -962,6 +848,7 @@
       </w:pPr>
       <w:r>
         <w:rPr>
+          <w:noProof/>
           <w:lang w:val="en-GB"/>
         </w:rPr>
         <w:drawing>
@@ -980,7 +867,7 @@
                     <pic:cNvPicPr/>
                   </pic:nvPicPr>
                   <pic:blipFill>
-                    <a:blip r:embed="rId17"/>
+                    <a:blip r:embed="rId18"/>
                     <a:stretch>
                       <a:fillRect/>
                     </a:stretch>
@@ -1011,21 +898,7 @@
         <w:rPr>
           <w:lang w:val="en-GB"/>
         </w:rPr>
-        <w:t xml:space="preserve">Interactive duration progress </w:t>
-      </w:r>
-      <w:proofErr w:type="gramStart"/>
-      <w:r>
-        <w:rPr>
-          <w:lang w:val="en-GB"/>
-        </w:rPr>
-        <w:t>where</w:t>
-      </w:r>
-      <w:proofErr w:type="gramEnd"/>
-      <w:r>
-        <w:rPr>
-          <w:lang w:val="en-GB"/>
-        </w:rPr>
-        <w:t xml:space="preserve">, any recorded workouts can be compared on a graph </w:t>
+        <w:t xml:space="preserve">Interactive duration progress where, any recorded workouts can be compared on a graph </w:t>
       </w:r>
     </w:p>
     <w:p>
@@ -1056,7 +929,7 @@
                     <pic:cNvPicPr/>
                   </pic:nvPicPr>
                   <pic:blipFill>
-                    <a:blip r:embed="rId18"/>
+                    <a:blip r:embed="rId19"/>
                     <a:stretch>
                       <a:fillRect/>
                     </a:stretch>
@@ -1098,6 +971,7 @@
       </w:pPr>
       <w:r>
         <w:rPr>
+          <w:noProof/>
           <w:lang w:val="en-GB"/>
         </w:rPr>
         <w:drawing>
@@ -1116,7 +990,7 @@
                     <pic:cNvPicPr/>
                   </pic:nvPicPr>
                   <pic:blipFill>
-                    <a:blip r:embed="rId19"/>
+                    <a:blip r:embed="rId20"/>
                     <a:stretch>
                       <a:fillRect/>
                     </a:stretch>
@@ -1145,6 +1019,7 @@
       </w:pPr>
       <w:r>
         <w:rPr>
+          <w:noProof/>
           <w:lang w:val="en-GB"/>
         </w:rPr>
         <w:drawing>
@@ -1163,7 +1038,7 @@
                     <pic:cNvPicPr/>
                   </pic:nvPicPr>
                   <pic:blipFill>
-                    <a:blip r:embed="rId20"/>
+                    <a:blip r:embed="rId21"/>
                     <a:stretch>
                       <a:fillRect/>
                     </a:stretch>
@@ -1192,6 +1067,7 @@
       </w:pPr>
       <w:r>
         <w:rPr>
+          <w:noProof/>
           <w:lang w:val="en-GB"/>
         </w:rPr>
         <w:lastRenderedPageBreak/>
@@ -1211,7 +1087,7 @@
                     <pic:cNvPicPr/>
                   </pic:nvPicPr>
                   <pic:blipFill>
-                    <a:blip r:embed="rId21"/>
+                    <a:blip r:embed="rId22"/>
                     <a:stretch>
                       <a:fillRect/>
                     </a:stretch>

</xml_diff>